<commit_message>
Updated the Use case discriptions
</commit_message>
<xml_diff>
--- a/Use Case Discriptions/Use Case Edit Calender Entry.docx
+++ b/Use Case Discriptions/Use Case Edit Calender Entry.docx
@@ -118,7 +118,13 @@
         </w:numPr>
       </w:pPr>
       <w:r>
-        <w:t>Since they are not an admin for the group and didn’t create the calendar entry they can not edit the entry so General user remains on same page and is presented with the message:</w:t>
+        <w:t>Since they are not an admin</w:t>
+      </w:r>
+      <w:r>
+        <w:t xml:space="preserve"> leader</w:t>
+      </w:r>
+      <w:r>
+        <w:t xml:space="preserve"> for the group and didn’t create the calendar entry they can not edit the entry so user remains on same page and is presented with the message:</w:t>
       </w:r>
     </w:p>
     <w:p>
@@ -130,7 +136,13 @@
         </w:numPr>
       </w:pPr>
       <w:r>
-        <w:t>“You must be an admin or have created this entry to edit it.”</w:t>
+        <w:t>“You must be an admin</w:t>
+      </w:r>
+      <w:r>
+        <w:t xml:space="preserve"> leader</w:t>
+      </w:r>
+      <w:r>
+        <w:t xml:space="preserve"> or have created this entry to edit it.”</w:t>
       </w:r>
     </w:p>
     <w:p>
@@ -171,11 +183,9 @@
     </w:p>
     <w:p/>
     <w:p>
-      <w:r>
-        <w:t>Use Case: “Edit Entry” In Group Calendar</w:t>
-      </w:r>
-      <w:r>
-        <w:t xml:space="preserve"> Admin Leader</w:t>
+      <w:bookmarkStart w:id="0" w:name="_GoBack"/>
+      <w:r>
+        <w:t>Use Case: “Edit Entry” In Group Calendar Admin Leader</w:t>
       </w:r>
     </w:p>
     <w:p>
@@ -187,10 +197,7 @@
         </w:numPr>
       </w:pPr>
       <w:r>
-        <w:t>Initiating actor: Admin Leader</w:t>
-      </w:r>
-      <w:r>
-        <w:t xml:space="preserve"> who wants to edit calendar entry</w:t>
+        <w:t>Initiating actor: Admin Leader who wants to edit calendar entry</w:t>
       </w:r>
     </w:p>
     <w:p>
@@ -202,13 +209,7 @@
         </w:numPr>
       </w:pPr>
       <w:r>
-        <w:t xml:space="preserve">Preconditions: </w:t>
-      </w:r>
-      <w:r>
-        <w:t>Admin Leader</w:t>
-      </w:r>
-      <w:r>
-        <w:t xml:space="preserve"> must be logged in, and belong to that group and be on calendar page. Furthermore, there is already an Entry in the Calender that they are editing.</w:t>
+        <w:t>Preconditions: Admin Leader must be logged in, and belong to that group and be on calendar page. Furthermore, there is already an Entry in the Calender that they are editing.</w:t>
       </w:r>
     </w:p>
     <w:p>
@@ -220,10 +221,7 @@
         </w:numPr>
       </w:pPr>
       <w:r>
-        <w:t>Scenario 1</w:t>
-      </w:r>
-      <w:r>
-        <w:t>: An Admin Leader wants to update a calendar entry</w:t>
+        <w:t>Scenario 1: An Admin Leader wants to update a calendar entry</w:t>
       </w:r>
     </w:p>
     <w:p>
@@ -295,14 +293,10 @@
         </w:numPr>
       </w:pPr>
       <w:r>
-        <w:t xml:space="preserve">Benefiting Actor: </w:t>
-      </w:r>
-      <w:bookmarkStart w:id="0" w:name="_GoBack"/>
-      <w:bookmarkEnd w:id="0"/>
-      <w:r>
-        <w:t>User</w:t>
-      </w:r>
-    </w:p>
+        <w:t>Benefiting Actor: User</w:t>
+      </w:r>
+    </w:p>
+    <w:bookmarkEnd w:id="0"/>
     <w:p/>
     <w:sectPr>
       <w:pgSz w:w="12240" w:h="15840"/>

</xml_diff>

<commit_message>
Updated Use Case Calendar Entry
Changed the use case description for general users.
Removed the admin privilege, everyone is considered equal.
</commit_message>
<xml_diff>
--- a/Use Case Discriptions/Use Case Edit Calender Entry.docx
+++ b/Use Case Discriptions/Use Case Edit Calender Entry.docx
@@ -1,6 +1,6 @@
 
 <file path=word/document.xml><?xml version="1.0" encoding="utf-8"?>
-<w:document xmlns:wpc="http://schemas.microsoft.com/office/word/2010/wordprocessingCanvas" xmlns:cx="http://schemas.microsoft.com/office/drawing/2014/chartex" xmlns:cx1="http://schemas.microsoft.com/office/drawing/2015/9/8/chartex" xmlns:cx2="http://schemas.microsoft.com/office/drawing/2015/10/21/chartex" xmlns:cx3="http://schemas.microsoft.com/office/drawing/2016/5/9/chartex" xmlns:cx4="http://schemas.microsoft.com/office/drawing/2016/5/10/chartex" xmlns:cx5="http://schemas.microsoft.com/office/drawing/2016/5/11/chartex" xmlns:mc="http://schemas.openxmlformats.org/markup-compatibility/2006" xmlns:o="urn:schemas-microsoft-com:office:office" xmlns:r="http://schemas.openxmlformats.org/officeDocument/2006/relationships" xmlns:m="http://schemas.openxmlformats.org/officeDocument/2006/math" xmlns:v="urn:schemas-microsoft-com:vml" xmlns:wp14="http://schemas.microsoft.com/office/word/2010/wordprocessingDrawing" xmlns:wp="http://schemas.openxmlformats.org/drawingml/2006/wordprocessingDrawing" xmlns:w10="urn:schemas-microsoft-com:office:word" xmlns:w="http://schemas.openxmlformats.org/wordprocessingml/2006/main" xmlns:w14="http://schemas.microsoft.com/office/word/2010/wordml" xmlns:w15="http://schemas.microsoft.com/office/word/2012/wordml" xmlns:w16se="http://schemas.microsoft.com/office/word/2015/wordml/symex" xmlns:wpg="http://schemas.microsoft.com/office/word/2010/wordprocessingGroup" xmlns:wpi="http://schemas.microsoft.com/office/word/2010/wordprocessingInk" xmlns:wne="http://schemas.microsoft.com/office/word/2006/wordml" xmlns:wps="http://schemas.microsoft.com/office/word/2010/wordprocessingShape" mc:Ignorable="w14 w15 w16se wp14">
+<w:document xmlns:wpc="http://schemas.microsoft.com/office/word/2010/wordprocessingCanvas" xmlns:mo="http://schemas.microsoft.com/office/mac/office/2008/main" xmlns:mc="http://schemas.openxmlformats.org/markup-compatibility/2006" xmlns:mv="urn:schemas-microsoft-com:mac:vml" xmlns:o="urn:schemas-microsoft-com:office:office" xmlns:r="http://schemas.openxmlformats.org/officeDocument/2006/relationships" xmlns:m="http://schemas.openxmlformats.org/officeDocument/2006/math" xmlns:v="urn:schemas-microsoft-com:vml" xmlns:wp14="http://schemas.microsoft.com/office/word/2010/wordprocessingDrawing" xmlns:wp="http://schemas.openxmlformats.org/drawingml/2006/wordprocessingDrawing" xmlns:w10="urn:schemas-microsoft-com:office:word" xmlns:w="http://schemas.openxmlformats.org/wordprocessingml/2006/main" xmlns:w14="http://schemas.microsoft.com/office/word/2010/wordml" xmlns:w15="http://schemas.microsoft.com/office/word/2012/wordml" xmlns:wpg="http://schemas.microsoft.com/office/word/2010/wordprocessingGroup" xmlns:wpi="http://schemas.microsoft.com/office/word/2010/wordprocessingInk" xmlns:wne="http://schemas.microsoft.com/office/word/2006/wordml" xmlns:wps="http://schemas.microsoft.com/office/word/2010/wordprocessingShape" mc:Ignorable="w14 w15 wp14">
   <w:body>
     <w:p>
       <w:r>
@@ -31,7 +31,13 @@
         </w:numPr>
       </w:pPr>
       <w:r>
-        <w:t>Preconditions: User must be logged in, and belong to that group and be on calendar page. Furthermore, there is already an Entry in the Calender that they are editing.</w:t>
+        <w:t xml:space="preserve">Preconditions: User must be logged in, and belong to that group and be on calendar page. Furthermore, there is already an Entry in the </w:t>
+      </w:r>
+      <w:r>
+        <w:t>Calendar</w:t>
+      </w:r>
+      <w:r>
+        <w:t xml:space="preserve"> that they are editing.</w:t>
       </w:r>
     </w:p>
     <w:p>
@@ -94,6 +100,39 @@
         </w:numPr>
       </w:pPr>
       <w:r>
+        <w:t>Post Conditions:</w:t>
+      </w:r>
+    </w:p>
+    <w:p>
+      <w:pPr>
+        <w:pStyle w:val="ListParagraph"/>
+        <w:numPr>
+          <w:ilvl w:val="1"/>
+          <w:numId w:val="1"/>
+        </w:numPr>
+      </w:pPr>
+      <w:r>
+        <w:t xml:space="preserve">If the action was successful, the calendar entry will </w:t>
+      </w:r>
+      <w:r>
+        <w:t>display with updated information to everyone in that group.</w:t>
+      </w:r>
+    </w:p>
+    <w:p>
+      <w:pPr>
+        <w:pStyle w:val="ListParagraph"/>
+        <w:ind w:left="1440"/>
+      </w:pPr>
+    </w:p>
+    <w:p>
+      <w:pPr>
+        <w:pStyle w:val="ListParagraph"/>
+        <w:numPr>
+          <w:ilvl w:val="0"/>
+          <w:numId w:val="1"/>
+        </w:numPr>
+      </w:pPr>
+      <w:r>
         <w:t>Scenario 2: A User wants to update a calendar entry they didn’t post.</w:t>
       </w:r>
     </w:p>
@@ -118,13 +157,7 @@
         </w:numPr>
       </w:pPr>
       <w:r>
-        <w:t>Since they are not an admin</w:t>
-      </w:r>
-      <w:r>
-        <w:t xml:space="preserve"> leader</w:t>
-      </w:r>
-      <w:r>
-        <w:t xml:space="preserve"> for the group and didn’t create the calendar entry they can not edit the entry so user remains on same page and is presented with the message:</w:t>
+        <w:t xml:space="preserve">Since they didn’t create the entry themselves they can only affect their copy of the entry. </w:t>
       </w:r>
     </w:p>
     <w:p>
@@ -136,13 +169,10 @@
         </w:numPr>
       </w:pPr>
       <w:r>
-        <w:t>“You must be an admin</w:t>
-      </w:r>
-      <w:r>
-        <w:t xml:space="preserve"> leader</w:t>
-      </w:r>
-      <w:r>
-        <w:t xml:space="preserve"> or have created this entry to edit it.”</w:t>
+        <w:t>“</w:t>
+      </w:r>
+      <w:r>
+        <w:t>You must be the original post creator to remove posts from everyone”</w:t>
       </w:r>
     </w:p>
     <w:p>
@@ -183,121 +213,213 @@
     </w:p>
     <w:p/>
     <w:p>
+      <w:pPr>
+        <w:rPr>
+          <w:b/>
+        </w:rPr>
+      </w:pPr>
+      <w:r>
+        <w:rPr>
+          <w:b/>
+        </w:rPr>
+        <w:t>Use Case: “Edit Entry” In Group Calendar Admin Leader</w:t>
+      </w:r>
+    </w:p>
+    <w:p>
+      <w:pPr>
+        <w:pStyle w:val="ListParagraph"/>
+        <w:numPr>
+          <w:ilvl w:val="0"/>
+          <w:numId w:val="1"/>
+        </w:numPr>
+        <w:rPr>
+          <w:b/>
+        </w:rPr>
+      </w:pPr>
+      <w:r>
+        <w:rPr>
+          <w:b/>
+        </w:rPr>
+        <w:t>Initiating actor: Admin Leader who wants to edit calendar entry</w:t>
+      </w:r>
+    </w:p>
+    <w:p>
+      <w:pPr>
+        <w:pStyle w:val="ListParagraph"/>
+        <w:numPr>
+          <w:ilvl w:val="0"/>
+          <w:numId w:val="1"/>
+        </w:numPr>
+        <w:rPr>
+          <w:b/>
+        </w:rPr>
+      </w:pPr>
+      <w:r>
+        <w:rPr>
+          <w:b/>
+        </w:rPr>
+        <w:t xml:space="preserve">Preconditions: Admin Leader must be logged in, and belong to that group and be on calendar page. Furthermore, there is already an Entry in the </w:t>
+      </w:r>
+      <w:r>
+        <w:rPr>
+          <w:b/>
+        </w:rPr>
+        <w:t>Calendar</w:t>
+      </w:r>
+      <w:r>
+        <w:rPr>
+          <w:b/>
+        </w:rPr>
+        <w:t xml:space="preserve"> that they are editing.</w:t>
+      </w:r>
+    </w:p>
+    <w:p>
+      <w:pPr>
+        <w:pStyle w:val="ListParagraph"/>
+        <w:numPr>
+          <w:ilvl w:val="0"/>
+          <w:numId w:val="1"/>
+        </w:numPr>
+        <w:rPr>
+          <w:b/>
+        </w:rPr>
+      </w:pPr>
+      <w:r>
+        <w:rPr>
+          <w:b/>
+        </w:rPr>
+        <w:t>Scenario 1: An Admin Leader wants to update a calendar entry</w:t>
+      </w:r>
+    </w:p>
+    <w:p>
+      <w:pPr>
+        <w:pStyle w:val="ListParagraph"/>
+        <w:numPr>
+          <w:ilvl w:val="1"/>
+          <w:numId w:val="1"/>
+        </w:numPr>
+        <w:rPr>
+          <w:b/>
+        </w:rPr>
+      </w:pPr>
+      <w:r>
+        <w:rPr>
+          <w:b/>
+        </w:rPr>
+        <w:t>Admin Leader selects calendar entry they want to update</w:t>
+      </w:r>
+    </w:p>
+    <w:p>
+      <w:pPr>
+        <w:pStyle w:val="ListParagraph"/>
+        <w:numPr>
+          <w:ilvl w:val="1"/>
+          <w:numId w:val="1"/>
+        </w:numPr>
+        <w:rPr>
+          <w:b/>
+        </w:rPr>
+      </w:pPr>
+      <w:r>
+        <w:rPr>
+          <w:b/>
+        </w:rPr>
+        <w:t>Admin Leader edits the calendar entry</w:t>
+      </w:r>
+    </w:p>
+    <w:p>
+      <w:pPr>
+        <w:pStyle w:val="ListParagraph"/>
+        <w:numPr>
+          <w:ilvl w:val="1"/>
+          <w:numId w:val="1"/>
+        </w:numPr>
+        <w:rPr>
+          <w:b/>
+        </w:rPr>
+      </w:pPr>
+      <w:r>
+        <w:rPr>
+          <w:b/>
+        </w:rPr>
+        <w:t>Admin Leader gets taken back to calendar page</w:t>
+      </w:r>
+    </w:p>
+    <w:p>
+      <w:pPr>
+        <w:pStyle w:val="ListParagraph"/>
+        <w:numPr>
+          <w:ilvl w:val="0"/>
+          <w:numId w:val="1"/>
+        </w:numPr>
+        <w:rPr>
+          <w:b/>
+        </w:rPr>
+      </w:pPr>
+      <w:r>
+        <w:rPr>
+          <w:b/>
+        </w:rPr>
+        <w:t>Post Conditions:</w:t>
+      </w:r>
+    </w:p>
+    <w:p>
+      <w:pPr>
+        <w:pStyle w:val="ListParagraph"/>
+        <w:numPr>
+          <w:ilvl w:val="1"/>
+          <w:numId w:val="1"/>
+        </w:numPr>
+        <w:rPr>
+          <w:b/>
+        </w:rPr>
+      </w:pPr>
+      <w:r>
+        <w:rPr>
+          <w:b/>
+        </w:rPr>
+        <w:t>If the action was successful, the calendar entry will display with updated information</w:t>
+      </w:r>
+    </w:p>
+    <w:p>
+      <w:pPr>
+        <w:pStyle w:val="ListParagraph"/>
+        <w:numPr>
+          <w:ilvl w:val="0"/>
+          <w:numId w:val="1"/>
+        </w:numPr>
+        <w:rPr>
+          <w:b/>
+        </w:rPr>
+      </w:pPr>
+      <w:r>
+        <w:rPr>
+          <w:b/>
+        </w:rPr>
+        <w:t>Benefiting Actor: User</w:t>
+      </w:r>
+    </w:p>
+    <w:p>
+      <w:pPr>
+        <w:rPr>
+          <w:b/>
+          <w:i/>
+          <w:u w:val="single"/>
+        </w:rPr>
+      </w:pPr>
+      <w:r>
+        <w:rPr>
+          <w:b/>
+          <w:i/>
+          <w:u w:val="single"/>
+        </w:rPr>
+        <w:t>No more admin benefits to group calendar</w:t>
+      </w:r>
+    </w:p>
+    <w:p>
       <w:bookmarkStart w:id="0" w:name="_GoBack"/>
-      <w:r>
-        <w:t>Use Case: “Edit Entry” In Group Calendar Admin Leader</w:t>
-      </w:r>
-    </w:p>
-    <w:p>
-      <w:pPr>
-        <w:pStyle w:val="ListParagraph"/>
-        <w:numPr>
-          <w:ilvl w:val="0"/>
-          <w:numId w:val="1"/>
-        </w:numPr>
-      </w:pPr>
-      <w:r>
-        <w:t>Initiating actor: Admin Leader who wants to edit calendar entry</w:t>
-      </w:r>
-    </w:p>
-    <w:p>
-      <w:pPr>
-        <w:pStyle w:val="ListParagraph"/>
-        <w:numPr>
-          <w:ilvl w:val="0"/>
-          <w:numId w:val="1"/>
-        </w:numPr>
-      </w:pPr>
-      <w:r>
-        <w:t>Preconditions: Admin Leader must be logged in, and belong to that group and be on calendar page. Furthermore, there is already an Entry in the Calender that they are editing.</w:t>
-      </w:r>
-    </w:p>
-    <w:p>
-      <w:pPr>
-        <w:pStyle w:val="ListParagraph"/>
-        <w:numPr>
-          <w:ilvl w:val="0"/>
-          <w:numId w:val="1"/>
-        </w:numPr>
-      </w:pPr>
-      <w:r>
-        <w:t>Scenario 1: An Admin Leader wants to update a calendar entry</w:t>
-      </w:r>
-    </w:p>
-    <w:p>
-      <w:pPr>
-        <w:pStyle w:val="ListParagraph"/>
-        <w:numPr>
-          <w:ilvl w:val="1"/>
-          <w:numId w:val="1"/>
-        </w:numPr>
-      </w:pPr>
-      <w:r>
-        <w:t>Admin Leader selects calendar entry they want to update</w:t>
-      </w:r>
-    </w:p>
-    <w:p>
-      <w:pPr>
-        <w:pStyle w:val="ListParagraph"/>
-        <w:numPr>
-          <w:ilvl w:val="1"/>
-          <w:numId w:val="1"/>
-        </w:numPr>
-      </w:pPr>
-      <w:r>
-        <w:t>Admin Leader edits the calendar entry</w:t>
-      </w:r>
-    </w:p>
-    <w:p>
-      <w:pPr>
-        <w:pStyle w:val="ListParagraph"/>
-        <w:numPr>
-          <w:ilvl w:val="1"/>
-          <w:numId w:val="1"/>
-        </w:numPr>
-      </w:pPr>
-      <w:r>
-        <w:t>Admin Leader gets taken back to calendar page</w:t>
-      </w:r>
-    </w:p>
-    <w:p>
-      <w:pPr>
-        <w:pStyle w:val="ListParagraph"/>
-        <w:numPr>
-          <w:ilvl w:val="0"/>
-          <w:numId w:val="1"/>
-        </w:numPr>
-      </w:pPr>
-      <w:r>
-        <w:t>Post Conditions:</w:t>
-      </w:r>
-    </w:p>
-    <w:p>
-      <w:pPr>
-        <w:pStyle w:val="ListParagraph"/>
-        <w:numPr>
-          <w:ilvl w:val="1"/>
-          <w:numId w:val="1"/>
-        </w:numPr>
-      </w:pPr>
-      <w:r>
-        <w:t>If the action was successful, the calendar entry will display with updated information</w:t>
-      </w:r>
-    </w:p>
-    <w:p>
-      <w:pPr>
-        <w:pStyle w:val="ListParagraph"/>
-        <w:numPr>
-          <w:ilvl w:val="0"/>
-          <w:numId w:val="1"/>
-        </w:numPr>
-      </w:pPr>
-      <w:r>
-        <w:t>Benefiting Actor: User</w:t>
-      </w:r>
-    </w:p>
-    <w:bookmarkEnd w:id="0"/>
-    <w:p/>
+      <w:bookmarkEnd w:id="0"/>
+    </w:p>
     <w:sectPr>
       <w:pgSz w:w="12240" w:h="15840"/>
       <w:pgMar w:top="1440" w:right="1440" w:bottom="1440" w:left="1440" w:header="708" w:footer="708" w:gutter="0"/>
@@ -309,8 +431,8 @@
 </file>
 
 <file path=word/numbering.xml><?xml version="1.0" encoding="utf-8"?>
-<w:numbering xmlns:wpc="http://schemas.microsoft.com/office/word/2010/wordprocessingCanvas" xmlns:cx="http://schemas.microsoft.com/office/drawing/2014/chartex" xmlns:cx1="http://schemas.microsoft.com/office/drawing/2015/9/8/chartex" xmlns:cx2="http://schemas.microsoft.com/office/drawing/2015/10/21/chartex" xmlns:cx3="http://schemas.microsoft.com/office/drawing/2016/5/9/chartex" xmlns:cx4="http://schemas.microsoft.com/office/drawing/2016/5/10/chartex" xmlns:cx5="http://schemas.microsoft.com/office/drawing/2016/5/11/chartex" xmlns:mc="http://schemas.openxmlformats.org/markup-compatibility/2006" xmlns:o="urn:schemas-microsoft-com:office:office" xmlns:r="http://schemas.openxmlformats.org/officeDocument/2006/relationships" xmlns:m="http://schemas.openxmlformats.org/officeDocument/2006/math" xmlns:v="urn:schemas-microsoft-com:vml" xmlns:wp14="http://schemas.microsoft.com/office/word/2010/wordprocessingDrawing" xmlns:wp="http://schemas.openxmlformats.org/drawingml/2006/wordprocessingDrawing" xmlns:w10="urn:schemas-microsoft-com:office:word" xmlns:w="http://schemas.openxmlformats.org/wordprocessingml/2006/main" xmlns:w14="http://schemas.microsoft.com/office/word/2010/wordml" xmlns:w15="http://schemas.microsoft.com/office/word/2012/wordml" xmlns:w16se="http://schemas.microsoft.com/office/word/2015/wordml/symex" xmlns:wpg="http://schemas.microsoft.com/office/word/2010/wordprocessingGroup" xmlns:wpi="http://schemas.microsoft.com/office/word/2010/wordprocessingInk" xmlns:wne="http://schemas.microsoft.com/office/word/2006/wordml" xmlns:wps="http://schemas.microsoft.com/office/word/2010/wordprocessingShape" mc:Ignorable="w14 w15 w16se wp14">
-  <w:abstractNum w:abstractNumId="0" w15:restartNumberingAfterBreak="0">
+<w:numbering xmlns:wpc="http://schemas.microsoft.com/office/word/2010/wordprocessingCanvas" xmlns:mo="http://schemas.microsoft.com/office/mac/office/2008/main" xmlns:mc="http://schemas.openxmlformats.org/markup-compatibility/2006" xmlns:mv="urn:schemas-microsoft-com:mac:vml" xmlns:o="urn:schemas-microsoft-com:office:office" xmlns:r="http://schemas.openxmlformats.org/officeDocument/2006/relationships" xmlns:m="http://schemas.openxmlformats.org/officeDocument/2006/math" xmlns:v="urn:schemas-microsoft-com:vml" xmlns:wp14="http://schemas.microsoft.com/office/word/2010/wordprocessingDrawing" xmlns:wp="http://schemas.openxmlformats.org/drawingml/2006/wordprocessingDrawing" xmlns:w10="urn:schemas-microsoft-com:office:word" xmlns:w="http://schemas.openxmlformats.org/wordprocessingml/2006/main" xmlns:w14="http://schemas.microsoft.com/office/word/2010/wordml" xmlns:w15="http://schemas.microsoft.com/office/word/2012/wordml" xmlns:wpg="http://schemas.microsoft.com/office/word/2010/wordprocessingGroup" xmlns:wpi="http://schemas.microsoft.com/office/word/2010/wordprocessingInk" xmlns:wne="http://schemas.microsoft.com/office/word/2006/wordml" xmlns:wps="http://schemas.microsoft.com/office/word/2010/wordprocessingShape" mc:Ignorable="w14 w15 wp14">
+  <w:abstractNum w:abstractNumId="0">
     <w:nsid w:val="73D75019"/>
     <w:multiLevelType w:val="hybridMultilevel"/>
     <w:tmpl w:val="15E41818"/>
@@ -429,7 +551,7 @@
 </file>
 
 <file path=word/styles.xml><?xml version="1.0" encoding="utf-8"?>
-<w:styles xmlns:mc="http://schemas.openxmlformats.org/markup-compatibility/2006" xmlns:r="http://schemas.openxmlformats.org/officeDocument/2006/relationships" xmlns:w="http://schemas.openxmlformats.org/wordprocessingml/2006/main" xmlns:w14="http://schemas.microsoft.com/office/word/2010/wordml" xmlns:w15="http://schemas.microsoft.com/office/word/2012/wordml" xmlns:w16se="http://schemas.microsoft.com/office/word/2015/wordml/symex" mc:Ignorable="w14 w15 w16se">
+<w:styles xmlns:mc="http://schemas.openxmlformats.org/markup-compatibility/2006" xmlns:r="http://schemas.openxmlformats.org/officeDocument/2006/relationships" xmlns:w="http://schemas.openxmlformats.org/wordprocessingml/2006/main" xmlns:w14="http://schemas.microsoft.com/office/word/2010/wordml" xmlns:w15="http://schemas.microsoft.com/office/word/2012/wordml" mc:Ignorable="w14 w15">
   <w:docDefaults>
     <w:rPrDefault>
       <w:rPr>
@@ -445,7 +567,7 @@
       </w:pPr>
     </w:pPrDefault>
   </w:docDefaults>
-  <w:latentStyles w:defLockedState="0" w:defUIPriority="99" w:defSemiHidden="0" w:defUnhideWhenUsed="0" w:defQFormat="0" w:count="374">
+  <w:latentStyles w:defLockedState="0" w:defUIPriority="99" w:defSemiHidden="0" w:defUnhideWhenUsed="0" w:defQFormat="0" w:count="380">
     <w:lsdException w:name="Normal" w:uiPriority="0" w:qFormat="1"/>
     <w:lsdException w:name="heading 1" w:uiPriority="9" w:qFormat="1"/>
     <w:lsdException w:name="heading 2" w:semiHidden="1" w:uiPriority="9" w:unhideWhenUsed="1" w:qFormat="1"/>
@@ -817,9 +939,6 @@
     <w:lsdException w:name="List Table 5 Dark Accent 6" w:uiPriority="50"/>
     <w:lsdException w:name="List Table 6 Colorful Accent 6" w:uiPriority="51"/>
     <w:lsdException w:name="List Table 7 Colorful Accent 6" w:uiPriority="52"/>
-    <w:lsdException w:name="Mention" w:semiHidden="1" w:unhideWhenUsed="1"/>
-    <w:lsdException w:name="Smart Hyperlink" w:semiHidden="1" w:unhideWhenUsed="1"/>
-    <w:lsdException w:name="Hashtag" w:semiHidden="1" w:unhideWhenUsed="1"/>
   </w:latentStyles>
   <w:style w:type="paragraph" w:default="1" w:styleId="Normal">
     <w:name w:val="Normal"/>

</xml_diff>